<commit_message>
Teneille tested git bash
</commit_message>
<xml_diff>
--- a/air/incubations/Protocol_for_sampling_C14_from_soil_respiration.docx
+++ b/air/incubations/Protocol_for_sampling_C14_from_soil_respiration.docx
@@ -1,6 +1,6 @@
 
 <file path=word/document.xml><?xml version="1.0" encoding="utf-8"?>
-<w:document xmlns:wpc="http://schemas.microsoft.com/office/word/2010/wordprocessingCanvas" xmlns:cx="http://schemas.microsoft.com/office/drawing/2014/chartex" xmlns:cx1="http://schemas.microsoft.com/office/drawing/2015/9/8/chartex" xmlns:cx2="http://schemas.microsoft.com/office/drawing/2015/10/21/chartex" xmlns:cx3="http://schemas.microsoft.com/office/drawing/2016/5/9/chartex" xmlns:cx4="http://schemas.microsoft.com/office/drawing/2016/5/10/chartex" xmlns:cx5="http://schemas.microsoft.com/office/drawing/2016/5/11/chartex" xmlns:cx6="http://schemas.microsoft.com/office/drawing/2016/5/12/chartex" xmlns:cx7="http://schemas.microsoft.com/office/drawing/2016/5/13/chartex" xmlns:cx8="http://schemas.microsoft.com/office/drawing/2016/5/14/chartex" xmlns:mc="http://schemas.openxmlformats.org/markup-compatibility/2006" xmlns:aink="http://schemas.microsoft.com/office/drawing/2016/ink" xmlns:am3d="http://schemas.microsoft.com/office/drawing/2017/model3d" xmlns:o="urn:schemas-microsoft-com:office:office" xmlns:oel="http://schemas.microsoft.com/office/2019/extlst" xmlns:r="http://schemas.openxmlformats.org/officeDocument/2006/relationships" xmlns:m="http://schemas.openxmlformats.org/officeDocument/2006/math" xmlns:v="urn:schemas-microsoft-com:vml" xmlns:wp14="http://schemas.microsoft.com/office/word/2010/wordprocessingDrawing" xmlns:wp="http://schemas.openxmlformats.org/drawingml/2006/wordprocessingDrawing" xmlns:w10="urn:schemas-microsoft-com:office:word" xmlns:w="http://schemas.openxmlformats.org/wordprocessingml/2006/main" xmlns:w14="http://schemas.microsoft.com/office/word/2010/wordml" xmlns:w15="http://schemas.microsoft.com/office/word/2012/wordml" xmlns:w16cex="http://schemas.microsoft.com/office/word/2018/wordml/cex" xmlns:w16cid="http://schemas.microsoft.com/office/word/2016/wordml/cid" xmlns:w16="http://schemas.microsoft.com/office/word/2018/wordml" xmlns:w16sdtdh="http://schemas.microsoft.com/office/word/2020/wordml/sdtdatahash" xmlns:w16se="http://schemas.microsoft.com/office/word/2015/wordml/symex" xmlns:wpg="http://schemas.microsoft.com/office/word/2010/wordprocessingGroup" xmlns:wpi="http://schemas.microsoft.com/office/word/2010/wordprocessingInk" xmlns:wne="http://schemas.microsoft.com/office/word/2006/wordml" xmlns:wps="http://schemas.microsoft.com/office/word/2010/wordprocessingShape" mc:Ignorable="w14 w15 w16se w16cid w16 w16cex w16sdtdh wp14">
+<w:document xmlns:wpc="http://schemas.microsoft.com/office/word/2010/wordprocessingCanvas" xmlns:cx="http://schemas.microsoft.com/office/drawing/2014/chartex" xmlns:cx1="http://schemas.microsoft.com/office/drawing/2015/9/8/chartex" xmlns:cx2="http://schemas.microsoft.com/office/drawing/2015/10/21/chartex" xmlns:cx3="http://schemas.microsoft.com/office/drawing/2016/5/9/chartex" xmlns:cx4="http://schemas.microsoft.com/office/drawing/2016/5/10/chartex" xmlns:cx5="http://schemas.microsoft.com/office/drawing/2016/5/11/chartex" xmlns:cx6="http://schemas.microsoft.com/office/drawing/2016/5/12/chartex" xmlns:cx7="http://schemas.microsoft.com/office/drawing/2016/5/13/chartex" xmlns:cx8="http://schemas.microsoft.com/office/drawing/2016/5/14/chartex" xmlns:mc="http://schemas.openxmlformats.org/markup-compatibility/2006" xmlns:aink="http://schemas.microsoft.com/office/drawing/2016/ink" xmlns:am3d="http://schemas.microsoft.com/office/drawing/2017/model3d" xmlns:o="urn:schemas-microsoft-com:office:office" xmlns:oel="http://schemas.microsoft.com/office/2019/extlst" xmlns:r="http://schemas.openxmlformats.org/officeDocument/2006/relationships" xmlns:m="http://schemas.openxmlformats.org/officeDocument/2006/math" xmlns:v="urn:schemas-microsoft-com:vml" xmlns:wp14="http://schemas.microsoft.com/office/word/2010/wordprocessingDrawing" xmlns:wp="http://schemas.openxmlformats.org/drawingml/2006/wordprocessingDrawing" xmlns:w10="urn:schemas-microsoft-com:office:word" xmlns:w="http://schemas.openxmlformats.org/wordprocessingml/2006/main" xmlns:w14="http://schemas.microsoft.com/office/word/2010/wordml" xmlns:w15="http://schemas.microsoft.com/office/word/2012/wordml" xmlns:w16cex="http://schemas.microsoft.com/office/word/2018/wordml/cex" xmlns:w16cid="http://schemas.microsoft.com/office/word/2016/wordml/cid" xmlns:w16="http://schemas.microsoft.com/office/word/2018/wordml" xmlns:w16du="http://schemas.microsoft.com/office/word/2023/wordml/word16du" xmlns:w16sdtdh="http://schemas.microsoft.com/office/word/2020/wordml/sdtdatahash" xmlns:w16se="http://schemas.microsoft.com/office/word/2015/wordml/symex" xmlns:wpg="http://schemas.microsoft.com/office/word/2010/wordprocessingGroup" xmlns:wpi="http://schemas.microsoft.com/office/word/2010/wordprocessingInk" xmlns:wne="http://schemas.microsoft.com/office/word/2006/wordml" xmlns:wps="http://schemas.microsoft.com/office/word/2010/wordprocessingShape" mc:Ignorable="w14 w15 w16se w16cid w16 w16cex w16sdtdh w16du wp14">
   <w:body>
     <w:p>
       <w:pPr>
@@ -542,21 +542,7 @@
         <w:rPr>
           <w:lang w:val="en-US"/>
         </w:rPr>
-        <w:t>The higher the porosity, the deeper the insertion of the collar. In ecosystems with permanent rooting of plants (</w:t>
-      </w:r>
-      <w:proofErr w:type="gramStart"/>
-      <w:r>
-        <w:rPr>
-          <w:lang w:val="en-US"/>
-        </w:rPr>
-        <w:t>e.g.</w:t>
-      </w:r>
-      <w:proofErr w:type="gramEnd"/>
-      <w:r>
-        <w:rPr>
-          <w:lang w:val="en-US"/>
-        </w:rPr>
-        <w:t xml:space="preserve"> forest ecosystems), the collars should be placed on top of the humus layer and only pressed firm but gently</w:t>
+        <w:t>The higher the porosity, the deeper the insertion of the collar. In ecosystems with permanent rooting of plants (e.g. forest ecosystems), the collars should be placed on top of the humus layer and only pressed firm but gently</w:t>
       </w:r>
       <w:r>
         <w:rPr>
@@ -740,21 +726,7 @@
         <w:rPr>
           <w:lang w:val="en-US"/>
         </w:rPr>
-        <w:t>water trap (</w:t>
-      </w:r>
-      <w:proofErr w:type="spellStart"/>
-      <w:r>
-        <w:rPr>
-          <w:lang w:val="en-US"/>
-        </w:rPr>
-        <w:t>MgCl</w:t>
-      </w:r>
-      <w:proofErr w:type="spellEnd"/>
-      <w:r>
-        <w:rPr>
-          <w:lang w:val="en-US"/>
-        </w:rPr>
-        <w:t>)</w:t>
+        <w:t>water trap (MgCl)</w:t>
       </w:r>
       <w:r>
         <w:rPr>
@@ -838,14 +810,12 @@
         </w:rPr>
         <w:t xml:space="preserve">Turn the </w:t>
       </w:r>
-      <w:proofErr w:type="spellStart"/>
       <w:r>
         <w:rPr>
           <w:lang w:val="en-US"/>
         </w:rPr>
         <w:t>Minikit</w:t>
       </w:r>
-      <w:proofErr w:type="spellEnd"/>
       <w:r>
         <w:rPr>
           <w:lang w:val="en-US"/>
@@ -1045,21 +1015,7 @@
         <w:rPr>
           <w:lang w:val="en-US"/>
         </w:rPr>
-        <w:t xml:space="preserve">Set the </w:t>
-      </w:r>
-      <w:proofErr w:type="spellStart"/>
-      <w:r>
-        <w:rPr>
-          <w:lang w:val="en-US"/>
-        </w:rPr>
-        <w:t>cal</w:t>
-      </w:r>
-      <w:proofErr w:type="spellEnd"/>
-      <w:r>
-        <w:rPr>
-          <w:lang w:val="en-US"/>
-        </w:rPr>
-        <w:t xml:space="preserve"> to 400 (this is going to be the initial CO2 concentration without atmospheric contamination)</w:t>
+        <w:t>Set the cal to 400 (this is going to be the initial CO2 concentration without atmospheric contamination)</w:t>
       </w:r>
       <w:r>
         <w:rPr>
@@ -1091,23 +1047,7 @@
           <w:color w:val="000000" w:themeColor="text1"/>
           <w:lang w:val="en-US"/>
         </w:rPr>
-        <w:t>There is a small dead volume between Sampling valves and the sieves (as well as inside the flask pipe). This can be flushed by closing V2 (with the pump ON) for some seconds until the flow stops and then opening it. This will draw low pressure to the dead volume and then flush it. This step is repeated 3 times (</w:t>
-      </w:r>
-      <w:proofErr w:type="spellStart"/>
-      <w:r>
-        <w:rPr>
-          <w:color w:val="000000" w:themeColor="text1"/>
-          <w:lang w:val="en-US"/>
-        </w:rPr>
-        <w:t>Palonen</w:t>
-      </w:r>
-      <w:proofErr w:type="spellEnd"/>
-      <w:r>
-        <w:rPr>
-          <w:color w:val="000000" w:themeColor="text1"/>
-          <w:lang w:val="en-US"/>
-        </w:rPr>
-        <w:t xml:space="preserve"> 2016).</w:t>
+        <w:t>There is a small dead volume between Sampling valves and the sieves (as well as inside the flask pipe). This can be flushed by closing V2 (with the pump ON) for some seconds until the flow stops and then opening it. This will draw low pressure to the dead volume and then flush it. This step is repeated 3 times (Palonen 2016).</w:t>
       </w:r>
     </w:p>
     <w:p>
@@ -1242,23 +1182,7 @@
           <w:color w:val="FF0000"/>
           <w:lang w:val="en-US"/>
         </w:rPr>
-        <w:t xml:space="preserve"> (</w:t>
-      </w:r>
-      <w:proofErr w:type="spellStart"/>
-      <w:r>
-        <w:rPr>
-          <w:color w:val="FF0000"/>
-          <w:lang w:val="en-US"/>
-        </w:rPr>
-        <w:t>Palonen</w:t>
-      </w:r>
-      <w:proofErr w:type="spellEnd"/>
-      <w:r>
-        <w:rPr>
-          <w:color w:val="FF0000"/>
-          <w:lang w:val="en-US"/>
-        </w:rPr>
-        <w:t xml:space="preserve"> 2016)</w:t>
+        <w:t xml:space="preserve"> (Palonen 2016)</w:t>
       </w:r>
       <w:r>
         <w:rPr>
@@ -1754,9 +1678,15 @@
         <w:rPr>
           <w:b/>
           <w:bCs/>
-          <w:lang/>
-        </w:rPr>
-      </w:pPr>
+        </w:rPr>
+      </w:pPr>
+      <w:r>
+        <w:rPr>
+          <w:b/>
+          <w:bCs/>
+        </w:rPr>
+        <w:t>This is a test</w:t>
+      </w:r>
     </w:p>
     <w:sectPr>
       <w:pgSz w:w="11906" w:h="16838"/>
@@ -1769,7 +1699,7 @@
 </file>
 
 <file path=word/numbering.xml><?xml version="1.0" encoding="utf-8"?>
-<w:numbering xmlns:wpc="http://schemas.microsoft.com/office/word/2010/wordprocessingCanvas" xmlns:cx="http://schemas.microsoft.com/office/drawing/2014/chartex" xmlns:cx1="http://schemas.microsoft.com/office/drawing/2015/9/8/chartex" xmlns:cx2="http://schemas.microsoft.com/office/drawing/2015/10/21/chartex" xmlns:cx3="http://schemas.microsoft.com/office/drawing/2016/5/9/chartex" xmlns:cx4="http://schemas.microsoft.com/office/drawing/2016/5/10/chartex" xmlns:cx5="http://schemas.microsoft.com/office/drawing/2016/5/11/chartex" xmlns:cx6="http://schemas.microsoft.com/office/drawing/2016/5/12/chartex" xmlns:cx7="http://schemas.microsoft.com/office/drawing/2016/5/13/chartex" xmlns:cx8="http://schemas.microsoft.com/office/drawing/2016/5/14/chartex" xmlns:mc="http://schemas.openxmlformats.org/markup-compatibility/2006" xmlns:aink="http://schemas.microsoft.com/office/drawing/2016/ink" xmlns:am3d="http://schemas.microsoft.com/office/drawing/2017/model3d" xmlns:o="urn:schemas-microsoft-com:office:office" xmlns:oel="http://schemas.microsoft.com/office/2019/extlst" xmlns:r="http://schemas.openxmlformats.org/officeDocument/2006/relationships" xmlns:m="http://schemas.openxmlformats.org/officeDocument/2006/math" xmlns:v="urn:schemas-microsoft-com:vml" xmlns:wp14="http://schemas.microsoft.com/office/word/2010/wordprocessingDrawing" xmlns:wp="http://schemas.openxmlformats.org/drawingml/2006/wordprocessingDrawing" xmlns:w10="urn:schemas-microsoft-com:office:word" xmlns:w="http://schemas.openxmlformats.org/wordprocessingml/2006/main" xmlns:w14="http://schemas.microsoft.com/office/word/2010/wordml" xmlns:w15="http://schemas.microsoft.com/office/word/2012/wordml" xmlns:w16cex="http://schemas.microsoft.com/office/word/2018/wordml/cex" xmlns:w16cid="http://schemas.microsoft.com/office/word/2016/wordml/cid" xmlns:w16="http://schemas.microsoft.com/office/word/2018/wordml" xmlns:w16sdtdh="http://schemas.microsoft.com/office/word/2020/wordml/sdtdatahash" xmlns:w16se="http://schemas.microsoft.com/office/word/2015/wordml/symex" xmlns:wpg="http://schemas.microsoft.com/office/word/2010/wordprocessingGroup" xmlns:wpi="http://schemas.microsoft.com/office/word/2010/wordprocessingInk" xmlns:wne="http://schemas.microsoft.com/office/word/2006/wordml" xmlns:wps="http://schemas.microsoft.com/office/word/2010/wordprocessingShape" mc:Ignorable="w14 w15 w16se w16cid w16 w16cex w16sdtdh wp14">
+<w:numbering xmlns:wpc="http://schemas.microsoft.com/office/word/2010/wordprocessingCanvas" xmlns:cx="http://schemas.microsoft.com/office/drawing/2014/chartex" xmlns:cx1="http://schemas.microsoft.com/office/drawing/2015/9/8/chartex" xmlns:cx2="http://schemas.microsoft.com/office/drawing/2015/10/21/chartex" xmlns:cx3="http://schemas.microsoft.com/office/drawing/2016/5/9/chartex" xmlns:cx4="http://schemas.microsoft.com/office/drawing/2016/5/10/chartex" xmlns:cx5="http://schemas.microsoft.com/office/drawing/2016/5/11/chartex" xmlns:cx6="http://schemas.microsoft.com/office/drawing/2016/5/12/chartex" xmlns:cx7="http://schemas.microsoft.com/office/drawing/2016/5/13/chartex" xmlns:cx8="http://schemas.microsoft.com/office/drawing/2016/5/14/chartex" xmlns:mc="http://schemas.openxmlformats.org/markup-compatibility/2006" xmlns:aink="http://schemas.microsoft.com/office/drawing/2016/ink" xmlns:am3d="http://schemas.microsoft.com/office/drawing/2017/model3d" xmlns:o="urn:schemas-microsoft-com:office:office" xmlns:oel="http://schemas.microsoft.com/office/2019/extlst" xmlns:r="http://schemas.openxmlformats.org/officeDocument/2006/relationships" xmlns:m="http://schemas.openxmlformats.org/officeDocument/2006/math" xmlns:v="urn:schemas-microsoft-com:vml" xmlns:wp14="http://schemas.microsoft.com/office/word/2010/wordprocessingDrawing" xmlns:wp="http://schemas.openxmlformats.org/drawingml/2006/wordprocessingDrawing" xmlns:w10="urn:schemas-microsoft-com:office:word" xmlns:w="http://schemas.openxmlformats.org/wordprocessingml/2006/main" xmlns:w14="http://schemas.microsoft.com/office/word/2010/wordml" xmlns:w15="http://schemas.microsoft.com/office/word/2012/wordml" xmlns:w16cex="http://schemas.microsoft.com/office/word/2018/wordml/cex" xmlns:w16cid="http://schemas.microsoft.com/office/word/2016/wordml/cid" xmlns:w16="http://schemas.microsoft.com/office/word/2018/wordml" xmlns:w16du="http://schemas.microsoft.com/office/word/2023/wordml/word16du" xmlns:w16sdtdh="http://schemas.microsoft.com/office/word/2020/wordml/sdtdatahash" xmlns:w16se="http://schemas.microsoft.com/office/word/2015/wordml/symex" xmlns:wpg="http://schemas.microsoft.com/office/word/2010/wordprocessingGroup" xmlns:wpi="http://schemas.microsoft.com/office/word/2010/wordprocessingInk" xmlns:wne="http://schemas.microsoft.com/office/word/2006/wordml" xmlns:wps="http://schemas.microsoft.com/office/word/2010/wordprocessingShape" mc:Ignorable="w14 w15 w16se w16cid w16 w16cex w16sdtdh w16du wp14">
   <w:abstractNum w:abstractNumId="0" w15:restartNumberingAfterBreak="0">
     <w:nsid w:val="06B31FD8"/>
     <w:multiLevelType w:val="hybridMultilevel"/>
@@ -2468,14 +2398,14 @@
 </file>
 
 <file path=word/styles.xml><?xml version="1.0" encoding="utf-8"?>
-<w:styles xmlns:mc="http://schemas.openxmlformats.org/markup-compatibility/2006" xmlns:r="http://schemas.openxmlformats.org/officeDocument/2006/relationships" xmlns:w="http://schemas.openxmlformats.org/wordprocessingml/2006/main" xmlns:w14="http://schemas.microsoft.com/office/word/2010/wordml" xmlns:w15="http://schemas.microsoft.com/office/word/2012/wordml" xmlns:w16cex="http://schemas.microsoft.com/office/word/2018/wordml/cex" xmlns:w16cid="http://schemas.microsoft.com/office/word/2016/wordml/cid" xmlns:w16="http://schemas.microsoft.com/office/word/2018/wordml" xmlns:w16sdtdh="http://schemas.microsoft.com/office/word/2020/wordml/sdtdatahash" xmlns:w16se="http://schemas.microsoft.com/office/word/2015/wordml/symex" mc:Ignorable="w14 w15 w16se w16cid w16 w16cex w16sdtdh">
+<w:styles xmlns:mc="http://schemas.openxmlformats.org/markup-compatibility/2006" xmlns:r="http://schemas.openxmlformats.org/officeDocument/2006/relationships" xmlns:w="http://schemas.openxmlformats.org/wordprocessingml/2006/main" xmlns:w14="http://schemas.microsoft.com/office/word/2010/wordml" xmlns:w15="http://schemas.microsoft.com/office/word/2012/wordml" xmlns:w16cex="http://schemas.microsoft.com/office/word/2018/wordml/cex" xmlns:w16cid="http://schemas.microsoft.com/office/word/2016/wordml/cid" xmlns:w16="http://schemas.microsoft.com/office/word/2018/wordml" xmlns:w16du="http://schemas.microsoft.com/office/word/2023/wordml/word16du" xmlns:w16sdtdh="http://schemas.microsoft.com/office/word/2020/wordml/sdtdatahash" xmlns:w16se="http://schemas.microsoft.com/office/word/2015/wordml/symex" mc:Ignorable="w14 w15 w16se w16cid w16 w16cex w16sdtdh w16du">
   <w:docDefaults>
     <w:rPrDefault>
       <w:rPr>
         <w:rFonts w:asciiTheme="minorHAnsi" w:eastAsiaTheme="minorHAnsi" w:hAnsiTheme="minorHAnsi" w:cstheme="minorBidi"/>
         <w:sz w:val="24"/>
         <w:szCs w:val="24"/>
-        <w:lang w:eastAsia="en-US" w:bidi="ar-SA"/>
+        <w:lang w:val="en-ZA" w:eastAsia="en-US" w:bidi="ar-SA"/>
       </w:rPr>
     </w:rPrDefault>
     <w:pPrDefault/>

</xml_diff>